<commit_message>
Verslag opdracht 2 bijgewerkt.
</commit_message>
<xml_diff>
--- a/Verslagen/Opdracht 2/Vragen.docx
+++ b/Verslagen/Opdracht 2/Vragen.docx
@@ -109,13 +109,7 @@
         <w:rPr>
           <w:lang w:val="en-US"/>
         </w:rPr>
-        <w:t>GFSK</w:t>
-      </w:r>
-      <w:r>
-        <w:rPr>
-          <w:lang w:val="en-US"/>
-        </w:rPr>
-        <w:t xml:space="preserve"> </w:t>
+        <w:t xml:space="preserve">GFSK </w:t>
       </w:r>
       <w:proofErr w:type="spellStart"/>
       <w:r>
@@ -129,13 +123,7 @@
         <w:rPr>
           <w:lang w:val="en-US"/>
         </w:rPr>
-        <w:t xml:space="preserve"> </w:t>
-      </w:r>
-      <w:r>
-        <w:rPr>
-          <w:lang w:val="en-US"/>
-        </w:rPr>
-        <w:t>Gaussian frequency-shift keying</w:t>
+        <w:t xml:space="preserve"> Gaussian frequency-shift keying</w:t>
       </w:r>
       <w:r>
         <w:rPr>
@@ -843,6 +831,722 @@
         </w:rPr>
         <w:t xml:space="preserve"> acknowledgements en re-transmissions van packets. </w:t>
       </w:r>
+    </w:p>
+    <w:p>
+      <w:pPr>
+        <w:pStyle w:val="Geenafstand"/>
+        <w:rPr>
+          <w:lang w:val="en-US"/>
+        </w:rPr>
+      </w:pPr>
+    </w:p>
+    <w:p>
+      <w:pPr>
+        <w:pStyle w:val="Geenafstand"/>
+        <w:rPr>
+          <w:b/>
+        </w:rPr>
+      </w:pPr>
+      <w:r>
+        <w:rPr>
+          <w:b/>
+        </w:rPr>
+        <w:t>Bekijk het pakket formaat (pagina 25) en beschrijf de functie van de volgende</w:t>
+      </w:r>
+    </w:p>
+    <w:p>
+      <w:pPr>
+        <w:pStyle w:val="Geenafstand"/>
+        <w:rPr>
+          <w:b/>
+          <w:lang w:val="en-US"/>
+        </w:rPr>
+      </w:pPr>
+      <w:proofErr w:type="spellStart"/>
+      <w:proofErr w:type="gramStart"/>
+      <w:r>
+        <w:rPr>
+          <w:b/>
+          <w:lang w:val="en-US"/>
+        </w:rPr>
+        <w:t>velden</w:t>
+      </w:r>
+      <w:proofErr w:type="spellEnd"/>
+      <w:proofErr w:type="gramEnd"/>
+      <w:r>
+        <w:rPr>
+          <w:b/>
+          <w:lang w:val="en-US"/>
+        </w:rPr>
+        <w:t xml:space="preserve"> van het </w:t>
+      </w:r>
+      <w:proofErr w:type="spellStart"/>
+      <w:r>
+        <w:rPr>
+          <w:b/>
+          <w:lang w:val="en-US"/>
+        </w:rPr>
+        <w:t>pakket</w:t>
+      </w:r>
+      <w:proofErr w:type="spellEnd"/>
+      <w:r>
+        <w:rPr>
+          <w:b/>
+          <w:lang w:val="en-US"/>
+        </w:rPr>
+        <w:t>:</w:t>
+      </w:r>
+    </w:p>
+    <w:p>
+      <w:pPr>
+        <w:pStyle w:val="Geenafstand"/>
+        <w:rPr>
+          <w:b/>
+          <w:i/>
+          <w:lang w:val="en-US"/>
+        </w:rPr>
+      </w:pPr>
+      <w:r>
+        <w:rPr>
+          <w:b/>
+          <w:lang w:val="en-US"/>
+        </w:rPr>
+        <w:tab/>
+      </w:r>
+      <w:r>
+        <w:rPr>
+          <w:b/>
+          <w:i/>
+          <w:lang w:val="en-US"/>
+        </w:rPr>
+        <w:t>-Address</w:t>
+      </w:r>
+    </w:p>
+    <w:p>
+      <w:pPr>
+        <w:pStyle w:val="Geenafstand"/>
+        <w:ind w:left="708"/>
+      </w:pPr>
+      <w:r>
+        <w:t xml:space="preserve">Het adres van de ontvanger. </w:t>
+      </w:r>
+      <w:r>
+        <w:t>Dit zodat de ontvanger weet welke pakketjes voor hem bedoelt zijn.</w:t>
+      </w:r>
+    </w:p>
+    <w:p>
+      <w:pPr>
+        <w:pStyle w:val="Geenafstand"/>
+        <w:rPr>
+          <w:b/>
+          <w:i/>
+          <w:lang w:val="en-US"/>
+        </w:rPr>
+      </w:pPr>
+      <w:r>
+        <w:rPr>
+          <w:b/>
+          <w:i/>
+        </w:rPr>
+        <w:tab/>
+      </w:r>
+      <w:r>
+        <w:rPr>
+          <w:b/>
+          <w:i/>
+          <w:lang w:val="en-US"/>
+        </w:rPr>
+        <w:t>-PID (Packet identification)</w:t>
+      </w:r>
+    </w:p>
+    <w:p>
+      <w:pPr>
+        <w:pStyle w:val="Geenafstand"/>
+        <w:ind w:left="708"/>
+      </w:pPr>
+      <w:r>
+        <w:t xml:space="preserve">Dit 2 bit veld wordt gebruikt om te bepalen of het een nieuw </w:t>
+      </w:r>
+      <w:proofErr w:type="spellStart"/>
+      <w:r>
+        <w:t>packet</w:t>
+      </w:r>
+      <w:proofErr w:type="spellEnd"/>
+      <w:r>
+        <w:t xml:space="preserve"> betreft of een </w:t>
+      </w:r>
+      <w:proofErr w:type="spellStart"/>
+      <w:r>
+        <w:t>retransmit</w:t>
+      </w:r>
+      <w:proofErr w:type="spellEnd"/>
+      <w:r>
+        <w:t xml:space="preserve"> van een eerder </w:t>
+      </w:r>
+      <w:proofErr w:type="spellStart"/>
+      <w:r>
+        <w:t>packet</w:t>
+      </w:r>
+      <w:proofErr w:type="spellEnd"/>
+      <w:r>
+        <w:t>.</w:t>
+      </w:r>
+    </w:p>
+    <w:p>
+      <w:pPr>
+        <w:pStyle w:val="Geenafstand"/>
+        <w:rPr>
+          <w:b/>
+          <w:i/>
+          <w:lang w:val="en-US"/>
+        </w:rPr>
+      </w:pPr>
+      <w:r>
+        <w:rPr>
+          <w:b/>
+          <w:i/>
+        </w:rPr>
+        <w:tab/>
+      </w:r>
+      <w:r>
+        <w:rPr>
+          <w:b/>
+          <w:i/>
+          <w:lang w:val="en-US"/>
+        </w:rPr>
+        <w:t>-No acknowledgment flag</w:t>
+      </w:r>
+    </w:p>
+    <w:p>
+      <w:pPr>
+        <w:pStyle w:val="Geenafstand"/>
+        <w:ind w:left="708"/>
+      </w:pPr>
+      <w:r>
+        <w:t xml:space="preserve">Als deze </w:t>
+      </w:r>
+      <w:proofErr w:type="spellStart"/>
+      <w:r>
+        <w:t>flag</w:t>
+      </w:r>
+      <w:proofErr w:type="spellEnd"/>
+      <w:r>
+        <w:t xml:space="preserve"> op high staat zal de ontvanger weten dat dit </w:t>
+      </w:r>
+      <w:proofErr w:type="spellStart"/>
+      <w:r>
+        <w:t>packet</w:t>
+      </w:r>
+      <w:proofErr w:type="spellEnd"/>
+      <w:r>
+        <w:t xml:space="preserve"> niet automatisch </w:t>
+      </w:r>
+      <w:proofErr w:type="spellStart"/>
+      <w:r>
+        <w:t>acknowledged</w:t>
+      </w:r>
+      <w:proofErr w:type="spellEnd"/>
+      <w:r>
+        <w:t xml:space="preserve"> moet wor</w:t>
+      </w:r>
+      <w:r>
+        <w:t>den.</w:t>
+      </w:r>
+    </w:p>
+    <w:p>
+      <w:pPr>
+        <w:pStyle w:val="Geenafstand"/>
+        <w:rPr>
+          <w:b/>
+          <w:i/>
+          <w:lang w:val="en-US"/>
+        </w:rPr>
+      </w:pPr>
+      <w:r>
+        <w:rPr>
+          <w:b/>
+          <w:i/>
+        </w:rPr>
+        <w:tab/>
+      </w:r>
+      <w:r>
+        <w:rPr>
+          <w:b/>
+          <w:i/>
+          <w:lang w:val="en-US"/>
+        </w:rPr>
+        <w:t>-CRC</w:t>
+      </w:r>
+    </w:p>
+    <w:p>
+      <w:pPr>
+        <w:pStyle w:val="Geenafstand"/>
+        <w:ind w:left="708"/>
+      </w:pPr>
+      <w:r>
+        <w:t xml:space="preserve">Een error detective </w:t>
+      </w:r>
+      <w:proofErr w:type="spellStart"/>
+      <w:r>
+        <w:t>mechanism</w:t>
+      </w:r>
+      <w:proofErr w:type="spellEnd"/>
+      <w:r>
+        <w:t xml:space="preserve"> om te bepalen of het </w:t>
+      </w:r>
+      <w:proofErr w:type="spellStart"/>
+      <w:r>
+        <w:t>packet</w:t>
+      </w:r>
+      <w:proofErr w:type="spellEnd"/>
+      <w:r>
+        <w:t xml:space="preserve"> fouten bevat. </w:t>
+      </w:r>
+      <w:r>
+        <w:t xml:space="preserve">Pakketten met een incorrecte CRC worden niet </w:t>
+      </w:r>
+      <w:proofErr w:type="spellStart"/>
+      <w:r>
+        <w:t>weggegooit</w:t>
+      </w:r>
+      <w:proofErr w:type="spellEnd"/>
+      <w:r>
+        <w:t>.</w:t>
+      </w:r>
+    </w:p>
+    <w:p>
+      <w:pPr>
+        <w:pStyle w:val="Geenafstand"/>
+      </w:pPr>
+    </w:p>
+    <w:p>
+      <w:pPr>
+        <w:pStyle w:val="Geenafstand"/>
+        <w:rPr>
+          <w:b/>
+        </w:rPr>
+      </w:pPr>
+      <w:proofErr w:type="spellStart"/>
+      <w:r>
+        <w:rPr>
+          <w:b/>
+        </w:rPr>
+        <w:t>Enhanced</w:t>
+      </w:r>
+      <w:proofErr w:type="spellEnd"/>
+      <w:r>
+        <w:rPr>
+          <w:b/>
+        </w:rPr>
+        <w:t xml:space="preserve"> </w:t>
+      </w:r>
+      <w:proofErr w:type="spellStart"/>
+      <w:r>
+        <w:rPr>
+          <w:b/>
+        </w:rPr>
+        <w:t>ShockBurst</w:t>
+      </w:r>
+      <w:proofErr w:type="spellEnd"/>
+      <w:r>
+        <w:rPr>
+          <w:b/>
+        </w:rPr>
+        <w:t xml:space="preserve"> kan een pakket auto-valideren; beschrijf hoe de radio een pakket auto-valideert.</w:t>
+      </w:r>
+    </w:p>
+    <w:p>
+      <w:pPr>
+        <w:pStyle w:val="Geenafstand"/>
+      </w:pPr>
+      <w:r>
+        <w:t xml:space="preserve">Als de radio een pakket met een valide adres heeft ontvangen begint </w:t>
+      </w:r>
+      <w:proofErr w:type="spellStart"/>
+      <w:r>
+        <w:t>Enhanced</w:t>
+      </w:r>
+      <w:proofErr w:type="spellEnd"/>
+      <w:r>
+        <w:t xml:space="preserve"> </w:t>
+      </w:r>
+      <w:proofErr w:type="spellStart"/>
+      <w:r>
+        <w:t>ShockBurst</w:t>
+      </w:r>
+      <w:proofErr w:type="spellEnd"/>
+      <w:r>
+        <w:t xml:space="preserve"> deze te auto-valideren. </w:t>
+      </w:r>
+      <w:r>
+        <w:t xml:space="preserve">Het pakket wordt eerst </w:t>
+      </w:r>
+      <w:proofErr w:type="spellStart"/>
+      <w:r>
+        <w:t>gecaptured</w:t>
+      </w:r>
+      <w:proofErr w:type="spellEnd"/>
+      <w:r>
+        <w:t xml:space="preserve"> aan de hand van de vaste </w:t>
+      </w:r>
+      <w:proofErr w:type="spellStart"/>
+      <w:r>
+        <w:t>packet</w:t>
+      </w:r>
+      <w:proofErr w:type="spellEnd"/>
+      <w:r>
+        <w:t xml:space="preserve"> </w:t>
+      </w:r>
+      <w:proofErr w:type="spellStart"/>
+      <w:r>
+        <w:t>length</w:t>
+      </w:r>
+      <w:proofErr w:type="spellEnd"/>
+      <w:r>
+        <w:t xml:space="preserve"> die al </w:t>
+      </w:r>
+      <w:r>
+        <w:lastRenderedPageBreak/>
+        <w:t xml:space="preserve">bekend is bij de ontvanger. Daarna wordt een CRC </w:t>
+      </w:r>
+      <w:proofErr w:type="gramStart"/>
+      <w:r>
+        <w:t>check</w:t>
+      </w:r>
+      <w:proofErr w:type="gramEnd"/>
+      <w:r>
+        <w:t xml:space="preserve"> uitgevoerd. Als deze valide is wordt de PID gecontroleerd met de vorige ontvangen PID. Als deze </w:t>
+      </w:r>
+      <w:proofErr w:type="spellStart"/>
+      <w:r>
+        <w:t>PID’s</w:t>
+      </w:r>
+      <w:proofErr w:type="spellEnd"/>
+      <w:r>
+        <w:t xml:space="preserve"> verschillend zijn betreft het een nieuw pakket. Als de PID hetzelfde is als de voorgaande PID wordt er gecontroleerd of de </w:t>
+      </w:r>
+      <w:proofErr w:type="spellStart"/>
+      <w:r>
+        <w:t>CRC’s</w:t>
+      </w:r>
+      <w:proofErr w:type="spellEnd"/>
+      <w:r>
+        <w:t xml:space="preserve"> van deze pakketten hetzelfde zijn, is het hetzelfde pakket en wordt deze weggegooid.</w:t>
+      </w:r>
+    </w:p>
+    <w:p>
+      <w:pPr>
+        <w:pStyle w:val="Geenafstand"/>
+      </w:pPr>
+    </w:p>
+    <w:p>
+      <w:pPr>
+        <w:pStyle w:val="Geenafstand"/>
+        <w:rPr>
+          <w:b/>
+        </w:rPr>
+      </w:pPr>
+      <w:proofErr w:type="spellStart"/>
+      <w:r>
+        <w:rPr>
+          <w:b/>
+        </w:rPr>
+        <w:t>Enhanched</w:t>
+      </w:r>
+      <w:proofErr w:type="spellEnd"/>
+      <w:r>
+        <w:rPr>
+          <w:b/>
+        </w:rPr>
+        <w:t xml:space="preserve"> </w:t>
+      </w:r>
+      <w:proofErr w:type="spellStart"/>
+      <w:r>
+        <w:rPr>
+          <w:b/>
+        </w:rPr>
+        <w:t>ShockBurst</w:t>
+      </w:r>
+      <w:proofErr w:type="spellEnd"/>
+      <w:r>
+        <w:rPr>
+          <w:b/>
+        </w:rPr>
+        <w:t xml:space="preserve"> is voorzien van een </w:t>
+      </w:r>
+      <w:proofErr w:type="spellStart"/>
+      <w:r>
+        <w:rPr>
+          <w:b/>
+        </w:rPr>
+        <w:t>een</w:t>
+      </w:r>
+      <w:proofErr w:type="spellEnd"/>
+      <w:r>
+        <w:rPr>
+          <w:b/>
+        </w:rPr>
+        <w:t xml:space="preserve"> auto </w:t>
+      </w:r>
+      <w:proofErr w:type="spellStart"/>
+      <w:r>
+        <w:rPr>
+          <w:b/>
+        </w:rPr>
+        <w:t>retransmission</w:t>
+      </w:r>
+      <w:proofErr w:type="spellEnd"/>
+      <w:r>
+        <w:rPr>
+          <w:b/>
+        </w:rPr>
+        <w:t xml:space="preserve"> (ART)</w:t>
+      </w:r>
+    </w:p>
+    <w:p>
+      <w:pPr>
+        <w:pStyle w:val="Geenafstand"/>
+        <w:rPr>
+          <w:b/>
+        </w:rPr>
+      </w:pPr>
+      <w:proofErr w:type="gramStart"/>
+      <w:r>
+        <w:rPr>
+          <w:b/>
+        </w:rPr>
+        <w:t>functie</w:t>
+      </w:r>
+      <w:proofErr w:type="gramEnd"/>
+      <w:r>
+        <w:rPr>
+          <w:b/>
+        </w:rPr>
+        <w:t xml:space="preserve">. Door deze functie is </w:t>
+      </w:r>
+      <w:proofErr w:type="spellStart"/>
+      <w:r>
+        <w:rPr>
+          <w:b/>
+        </w:rPr>
+        <w:t>Enhanched</w:t>
+      </w:r>
+      <w:proofErr w:type="spellEnd"/>
+      <w:r>
+        <w:rPr>
+          <w:b/>
+        </w:rPr>
+        <w:t xml:space="preserve"> </w:t>
+      </w:r>
+      <w:proofErr w:type="spellStart"/>
+      <w:r>
+        <w:rPr>
+          <w:b/>
+        </w:rPr>
+        <w:t>ShockBurst</w:t>
+      </w:r>
+      <w:proofErr w:type="spellEnd"/>
+      <w:r>
+        <w:rPr>
+          <w:b/>
+        </w:rPr>
+        <w:t xml:space="preserve"> in staat een pakket</w:t>
+      </w:r>
+    </w:p>
+    <w:p>
+      <w:pPr>
+        <w:pStyle w:val="Geenafstand"/>
+        <w:rPr>
+          <w:b/>
+        </w:rPr>
+      </w:pPr>
+      <w:proofErr w:type="gramStart"/>
+      <w:r>
+        <w:rPr>
+          <w:b/>
+        </w:rPr>
+        <w:t>uit</w:t>
+      </w:r>
+      <w:proofErr w:type="gramEnd"/>
+      <w:r>
+        <w:rPr>
+          <w:b/>
+        </w:rPr>
+        <w:t xml:space="preserve"> zichzelf opnieuw te versturen als geen </w:t>
+      </w:r>
+      <w:proofErr w:type="spellStart"/>
+      <w:r>
+        <w:rPr>
+          <w:b/>
+        </w:rPr>
+        <w:t>acknowledgment</w:t>
+      </w:r>
+      <w:proofErr w:type="spellEnd"/>
+      <w:r>
+        <w:rPr>
+          <w:b/>
+        </w:rPr>
+        <w:t xml:space="preserve"> wordt ontvangen.</w:t>
+      </w:r>
+    </w:p>
+    <w:p>
+      <w:pPr>
+        <w:pStyle w:val="Geenafstand"/>
+        <w:rPr>
+          <w:b/>
+        </w:rPr>
+      </w:pPr>
+      <w:r>
+        <w:rPr>
+          <w:b/>
+        </w:rPr>
+        <w:t>Om dit te doen luistert de zender na het versturen een van een pakket</w:t>
+      </w:r>
+    </w:p>
+    <w:p>
+      <w:pPr>
+        <w:pStyle w:val="Geenafstand"/>
+        <w:rPr>
+          <w:b/>
+        </w:rPr>
+      </w:pPr>
+      <w:proofErr w:type="gramStart"/>
+      <w:r>
+        <w:rPr>
+          <w:b/>
+        </w:rPr>
+        <w:t>een</w:t>
+      </w:r>
+      <w:proofErr w:type="gramEnd"/>
+      <w:r>
+        <w:rPr>
+          <w:b/>
+        </w:rPr>
+        <w:t xml:space="preserve"> bepaalde periode op een </w:t>
+      </w:r>
+      <w:proofErr w:type="spellStart"/>
+      <w:r>
+        <w:rPr>
+          <w:b/>
+        </w:rPr>
+        <w:t>acknowledgment</w:t>
+      </w:r>
+      <w:proofErr w:type="spellEnd"/>
+      <w:r>
+        <w:rPr>
+          <w:b/>
+        </w:rPr>
+        <w:t>. Beschrijf de drie condities</w:t>
+      </w:r>
+    </w:p>
+    <w:p>
+      <w:pPr>
+        <w:pStyle w:val="Geenafstand"/>
+        <w:rPr>
+          <w:b/>
+        </w:rPr>
+      </w:pPr>
+      <w:proofErr w:type="gramStart"/>
+      <w:r>
+        <w:rPr>
+          <w:b/>
+        </w:rPr>
+        <w:t>waarbij</w:t>
+      </w:r>
+      <w:proofErr w:type="gramEnd"/>
+      <w:r>
+        <w:rPr>
+          <w:b/>
+        </w:rPr>
+        <w:t xml:space="preserve"> de ART stopt met luisteren na het versturen van een pakket.</w:t>
+      </w:r>
+    </w:p>
+    <w:p>
+      <w:pPr>
+        <w:pStyle w:val="Geenafstand"/>
+        <w:numPr>
+          <w:ilvl w:val="0"/>
+          <w:numId w:val="2"/>
+        </w:numPr>
+      </w:pPr>
+      <w:r>
+        <w:t xml:space="preserve">Als de Auto </w:t>
+      </w:r>
+      <w:proofErr w:type="spellStart"/>
+      <w:r>
+        <w:t>Retransmit</w:t>
+      </w:r>
+      <w:proofErr w:type="spellEnd"/>
+      <w:r>
+        <w:t xml:space="preserve"> Delay verlopen is</w:t>
+      </w:r>
+    </w:p>
+    <w:p>
+      <w:pPr>
+        <w:pStyle w:val="Geenafstand"/>
+        <w:numPr>
+          <w:ilvl w:val="0"/>
+          <w:numId w:val="2"/>
+        </w:numPr>
+      </w:pPr>
+      <w:r>
+        <w:t xml:space="preserve">Als er geen </w:t>
+      </w:r>
+      <w:proofErr w:type="spellStart"/>
+      <w:r>
+        <w:t>address</w:t>
+      </w:r>
+      <w:proofErr w:type="spellEnd"/>
+      <w:r>
+        <w:t xml:space="preserve"> match is binnen 250</w:t>
+      </w:r>
+      <w:r>
+        <w:rPr>
+          <w:rFonts w:ascii="Calibri" w:eastAsia="SymbolMT" w:hAnsi="Calibri" w:cs="Calibri"/>
+          <w:sz w:val="20"/>
+          <w:szCs w:val="20"/>
+        </w:rPr>
+        <w:t>µ</w:t>
+      </w:r>
+      <w:r>
+        <w:rPr>
+          <w:rFonts w:ascii="Calibri" w:eastAsia="SymbolMT" w:hAnsi="Calibri" w:cs="Calibri"/>
+          <w:sz w:val="20"/>
+          <w:szCs w:val="20"/>
+        </w:rPr>
+        <w:t>S</w:t>
+      </w:r>
+    </w:p>
+    <w:p>
+      <w:pPr>
+        <w:pStyle w:val="Geenafstand"/>
+        <w:numPr>
+          <w:ilvl w:val="0"/>
+          <w:numId w:val="2"/>
+        </w:numPr>
+      </w:pPr>
+      <w:r>
+        <w:t xml:space="preserve">Na een pakket ontvangen te hebben en er een </w:t>
+      </w:r>
+      <w:proofErr w:type="spellStart"/>
+      <w:r>
+        <w:t>address</w:t>
+      </w:r>
+      <w:proofErr w:type="spellEnd"/>
+      <w:r>
+        <w:t xml:space="preserve"> match is binnen </w:t>
+      </w:r>
+      <w:r>
+        <w:t>250</w:t>
+      </w:r>
+      <w:r>
+        <w:rPr>
+          <w:rFonts w:ascii="Calibri" w:eastAsia="SymbolMT" w:hAnsi="Calibri" w:cs="Calibri"/>
+          <w:sz w:val="20"/>
+          <w:szCs w:val="20"/>
+        </w:rPr>
+        <w:t>µS</w:t>
+      </w:r>
       <w:bookmarkStart w:id="0" w:name="_GoBack"/>
       <w:bookmarkEnd w:id="0"/>
     </w:p>
@@ -854,6 +1558,241 @@
     </w:sectPr>
   </w:body>
 </w:document>
+</file>
+
+<file path=word/numbering.xml><?xml version="1.0" encoding="utf-8"?>
+<w:numbering xmlns:wpc="http://schemas.microsoft.com/office/word/2010/wordprocessingCanvas" xmlns:mc="http://schemas.openxmlformats.org/markup-compatibility/2006" xmlns:o="urn:schemas-microsoft-com:office:office" xmlns:r="http://schemas.openxmlformats.org/officeDocument/2006/relationships" xmlns:m="http://schemas.openxmlformats.org/officeDocument/2006/math" xmlns:v="urn:schemas-microsoft-com:vml" xmlns:wp14="http://schemas.microsoft.com/office/word/2010/wordprocessingDrawing" xmlns:wp="http://schemas.openxmlformats.org/drawingml/2006/wordprocessingDrawing" xmlns:w10="urn:schemas-microsoft-com:office:word" xmlns:w="http://schemas.openxmlformats.org/wordprocessingml/2006/main" xmlns:w14="http://schemas.microsoft.com/office/word/2010/wordml" xmlns:wpg="http://schemas.microsoft.com/office/word/2010/wordprocessingGroup" xmlns:wpi="http://schemas.microsoft.com/office/word/2010/wordprocessingInk" xmlns:wne="http://schemas.microsoft.com/office/word/2006/wordml" xmlns:wps="http://schemas.microsoft.com/office/word/2010/wordprocessingShape" mc:Ignorable="w14 wp14">
+  <w:abstractNum w:abstractNumId="0">
+    <w:nsid w:val="0C6B0E0F"/>
+    <w:multiLevelType w:val="hybridMultilevel"/>
+    <w:tmpl w:val="89ECB79C"/>
+    <w:lvl w:ilvl="0" w:tplc="09D4830A">
+      <w:numFmt w:val="bullet"/>
+      <w:lvlText w:val="-"/>
+      <w:lvlJc w:val="left"/>
+      <w:pPr>
+        <w:ind w:left="720" w:hanging="360"/>
+      </w:pPr>
+      <w:rPr>
+        <w:rFonts w:ascii="Calibri" w:eastAsiaTheme="minorHAnsi" w:hAnsi="Calibri" w:cs="Calibri" w:hint="default"/>
+      </w:rPr>
+    </w:lvl>
+    <w:lvl w:ilvl="1" w:tplc="04130003" w:tentative="1">
+      <w:start w:val="1"/>
+      <w:numFmt w:val="bullet"/>
+      <w:lvlText w:val="o"/>
+      <w:lvlJc w:val="left"/>
+      <w:pPr>
+        <w:ind w:left="1440" w:hanging="360"/>
+      </w:pPr>
+      <w:rPr>
+        <w:rFonts w:ascii="Courier New" w:hAnsi="Courier New" w:cs="Courier New" w:hint="default"/>
+      </w:rPr>
+    </w:lvl>
+    <w:lvl w:ilvl="2" w:tplc="04130005" w:tentative="1">
+      <w:start w:val="1"/>
+      <w:numFmt w:val="bullet"/>
+      <w:lvlText w:val=""/>
+      <w:lvlJc w:val="left"/>
+      <w:pPr>
+        <w:ind w:left="2160" w:hanging="360"/>
+      </w:pPr>
+      <w:rPr>
+        <w:rFonts w:ascii="Wingdings" w:hAnsi="Wingdings" w:hint="default"/>
+      </w:rPr>
+    </w:lvl>
+    <w:lvl w:ilvl="3" w:tplc="04130001" w:tentative="1">
+      <w:start w:val="1"/>
+      <w:numFmt w:val="bullet"/>
+      <w:lvlText w:val=""/>
+      <w:lvlJc w:val="left"/>
+      <w:pPr>
+        <w:ind w:left="2880" w:hanging="360"/>
+      </w:pPr>
+      <w:rPr>
+        <w:rFonts w:ascii="Symbol" w:hAnsi="Symbol" w:hint="default"/>
+      </w:rPr>
+    </w:lvl>
+    <w:lvl w:ilvl="4" w:tplc="04130003" w:tentative="1">
+      <w:start w:val="1"/>
+      <w:numFmt w:val="bullet"/>
+      <w:lvlText w:val="o"/>
+      <w:lvlJc w:val="left"/>
+      <w:pPr>
+        <w:ind w:left="3600" w:hanging="360"/>
+      </w:pPr>
+      <w:rPr>
+        <w:rFonts w:ascii="Courier New" w:hAnsi="Courier New" w:cs="Courier New" w:hint="default"/>
+      </w:rPr>
+    </w:lvl>
+    <w:lvl w:ilvl="5" w:tplc="04130005" w:tentative="1">
+      <w:start w:val="1"/>
+      <w:numFmt w:val="bullet"/>
+      <w:lvlText w:val=""/>
+      <w:lvlJc w:val="left"/>
+      <w:pPr>
+        <w:ind w:left="4320" w:hanging="360"/>
+      </w:pPr>
+      <w:rPr>
+        <w:rFonts w:ascii="Wingdings" w:hAnsi="Wingdings" w:hint="default"/>
+      </w:rPr>
+    </w:lvl>
+    <w:lvl w:ilvl="6" w:tplc="04130001" w:tentative="1">
+      <w:start w:val="1"/>
+      <w:numFmt w:val="bullet"/>
+      <w:lvlText w:val=""/>
+      <w:lvlJc w:val="left"/>
+      <w:pPr>
+        <w:ind w:left="5040" w:hanging="360"/>
+      </w:pPr>
+      <w:rPr>
+        <w:rFonts w:ascii="Symbol" w:hAnsi="Symbol" w:hint="default"/>
+      </w:rPr>
+    </w:lvl>
+    <w:lvl w:ilvl="7" w:tplc="04130003" w:tentative="1">
+      <w:start w:val="1"/>
+      <w:numFmt w:val="bullet"/>
+      <w:lvlText w:val="o"/>
+      <w:lvlJc w:val="left"/>
+      <w:pPr>
+        <w:ind w:left="5760" w:hanging="360"/>
+      </w:pPr>
+      <w:rPr>
+        <w:rFonts w:ascii="Courier New" w:hAnsi="Courier New" w:cs="Courier New" w:hint="default"/>
+      </w:rPr>
+    </w:lvl>
+    <w:lvl w:ilvl="8" w:tplc="04130005" w:tentative="1">
+      <w:start w:val="1"/>
+      <w:numFmt w:val="bullet"/>
+      <w:lvlText w:val=""/>
+      <w:lvlJc w:val="left"/>
+      <w:pPr>
+        <w:ind w:left="6480" w:hanging="360"/>
+      </w:pPr>
+      <w:rPr>
+        <w:rFonts w:ascii="Wingdings" w:hAnsi="Wingdings" w:hint="default"/>
+      </w:rPr>
+    </w:lvl>
+  </w:abstractNum>
+  <w:abstractNum w:abstractNumId="1">
+    <w:nsid w:val="2CCE2339"/>
+    <w:multiLevelType w:val="hybridMultilevel"/>
+    <w:tmpl w:val="45B45F34"/>
+    <w:lvl w:ilvl="0" w:tplc="1F7AEA9E">
+      <w:numFmt w:val="bullet"/>
+      <w:lvlText w:val="-"/>
+      <w:lvlJc w:val="left"/>
+      <w:pPr>
+        <w:ind w:left="720" w:hanging="360"/>
+      </w:pPr>
+      <w:rPr>
+        <w:rFonts w:ascii="Calibri" w:eastAsiaTheme="minorHAnsi" w:hAnsi="Calibri" w:cs="Calibri" w:hint="default"/>
+      </w:rPr>
+    </w:lvl>
+    <w:lvl w:ilvl="1" w:tplc="04130003" w:tentative="1">
+      <w:start w:val="1"/>
+      <w:numFmt w:val="bullet"/>
+      <w:lvlText w:val="o"/>
+      <w:lvlJc w:val="left"/>
+      <w:pPr>
+        <w:ind w:left="1440" w:hanging="360"/>
+      </w:pPr>
+      <w:rPr>
+        <w:rFonts w:ascii="Courier New" w:hAnsi="Courier New" w:cs="Courier New" w:hint="default"/>
+      </w:rPr>
+    </w:lvl>
+    <w:lvl w:ilvl="2" w:tplc="04130005" w:tentative="1">
+      <w:start w:val="1"/>
+      <w:numFmt w:val="bullet"/>
+      <w:lvlText w:val=""/>
+      <w:lvlJc w:val="left"/>
+      <w:pPr>
+        <w:ind w:left="2160" w:hanging="360"/>
+      </w:pPr>
+      <w:rPr>
+        <w:rFonts w:ascii="Wingdings" w:hAnsi="Wingdings" w:hint="default"/>
+      </w:rPr>
+    </w:lvl>
+    <w:lvl w:ilvl="3" w:tplc="04130001" w:tentative="1">
+      <w:start w:val="1"/>
+      <w:numFmt w:val="bullet"/>
+      <w:lvlText w:val=""/>
+      <w:lvlJc w:val="left"/>
+      <w:pPr>
+        <w:ind w:left="2880" w:hanging="360"/>
+      </w:pPr>
+      <w:rPr>
+        <w:rFonts w:ascii="Symbol" w:hAnsi="Symbol" w:hint="default"/>
+      </w:rPr>
+    </w:lvl>
+    <w:lvl w:ilvl="4" w:tplc="04130003" w:tentative="1">
+      <w:start w:val="1"/>
+      <w:numFmt w:val="bullet"/>
+      <w:lvlText w:val="o"/>
+      <w:lvlJc w:val="left"/>
+      <w:pPr>
+        <w:ind w:left="3600" w:hanging="360"/>
+      </w:pPr>
+      <w:rPr>
+        <w:rFonts w:ascii="Courier New" w:hAnsi="Courier New" w:cs="Courier New" w:hint="default"/>
+      </w:rPr>
+    </w:lvl>
+    <w:lvl w:ilvl="5" w:tplc="04130005" w:tentative="1">
+      <w:start w:val="1"/>
+      <w:numFmt w:val="bullet"/>
+      <w:lvlText w:val=""/>
+      <w:lvlJc w:val="left"/>
+      <w:pPr>
+        <w:ind w:left="4320" w:hanging="360"/>
+      </w:pPr>
+      <w:rPr>
+        <w:rFonts w:ascii="Wingdings" w:hAnsi="Wingdings" w:hint="default"/>
+      </w:rPr>
+    </w:lvl>
+    <w:lvl w:ilvl="6" w:tplc="04130001" w:tentative="1">
+      <w:start w:val="1"/>
+      <w:numFmt w:val="bullet"/>
+      <w:lvlText w:val=""/>
+      <w:lvlJc w:val="left"/>
+      <w:pPr>
+        <w:ind w:left="5040" w:hanging="360"/>
+      </w:pPr>
+      <w:rPr>
+        <w:rFonts w:ascii="Symbol" w:hAnsi="Symbol" w:hint="default"/>
+      </w:rPr>
+    </w:lvl>
+    <w:lvl w:ilvl="7" w:tplc="04130003" w:tentative="1">
+      <w:start w:val="1"/>
+      <w:numFmt w:val="bullet"/>
+      <w:lvlText w:val="o"/>
+      <w:lvlJc w:val="left"/>
+      <w:pPr>
+        <w:ind w:left="5760" w:hanging="360"/>
+      </w:pPr>
+      <w:rPr>
+        <w:rFonts w:ascii="Courier New" w:hAnsi="Courier New" w:cs="Courier New" w:hint="default"/>
+      </w:rPr>
+    </w:lvl>
+    <w:lvl w:ilvl="8" w:tplc="04130005" w:tentative="1">
+      <w:start w:val="1"/>
+      <w:numFmt w:val="bullet"/>
+      <w:lvlText w:val=""/>
+      <w:lvlJc w:val="left"/>
+      <w:pPr>
+        <w:ind w:left="6480" w:hanging="360"/>
+      </w:pPr>
+      <w:rPr>
+        <w:rFonts w:ascii="Wingdings" w:hAnsi="Wingdings" w:hint="default"/>
+      </w:rPr>
+    </w:lvl>
+  </w:abstractNum>
+  <w:num w:numId="1">
+    <w:abstractNumId w:val="1"/>
+  </w:num>
+  <w:num w:numId="2">
+    <w:abstractNumId w:val="0"/>
+  </w:num>
+</w:numbering>
 </file>
 
 <file path=word/styles.xml><?xml version="1.0" encoding="utf-8"?>

</xml_diff>